<commit_message>
Zrobione wykresy i fouriery poza uniwersalna rezonansowa
</commit_message>
<xml_diff>
--- a/Cw2Rezonans/Sprawozdanie@.docx
+++ b/Cw2Rezonans/Sprawozdanie@.docx
@@ -531,7 +531,7 @@
                     </pic:cNvPicPr>
                   </pic:nvPicPr>
                   <pic:blipFill>
-                    <a:blip r:embed="rId7">
+                    <a:blip r:embed="rId8">
                       <a:extLst>
                         <a:ext uri="{28A0092B-C50C-407E-A947-70E740481C1C}">
                           <a14:useLocalDpi xmlns:a14="http://schemas.microsoft.com/office/drawing/2010/main" val="0"/>
@@ -593,7 +593,7 @@
                     </pic:cNvPicPr>
                   </pic:nvPicPr>
                   <pic:blipFill>
-                    <a:blip r:embed="rId8">
+                    <a:blip r:embed="rId9">
                       <a:extLst>
                         <a:ext uri="{28A0092B-C50C-407E-A947-70E740481C1C}">
                           <a14:useLocalDpi xmlns:a14="http://schemas.microsoft.com/office/drawing/2010/main" val="0"/>
@@ -1702,7 +1702,11 @@
           </mc:Choice>
           <mc:Fallback>
             <w:pict>
-              <v:shape w14:anchorId="5043C320" id="_x0000_s1027" type="#_x0000_t202" style="position:absolute;left:0;text-align:left;margin-left:465.4pt;margin-top:22.3pt;width:34.5pt;height:22.5pt;z-index:251661312;visibility:visible;mso-wrap-style:square;mso-width-percent:0;mso-height-percent:0;mso-wrap-distance-left:9pt;mso-wrap-distance-top:3.6pt;mso-wrap-distance-right:9pt;mso-wrap-distance-bottom:3.6pt;mso-position-horizontal:absolute;mso-position-horizontal-relative:text;mso-position-vertical:absolute;mso-position-vertical-relative:text;mso-width-percent:0;mso-height-percent:0;mso-width-relative:margin;mso-height-relative:margin;v-text-anchor:top" o:gfxdata="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" stroked="f">
+              <v:shapetype w14:anchorId="5043C320" id="_x0000_t202" coordsize="21600,21600" o:spt="202" path="m,l,21600r21600,l21600,xe">
+                <v:stroke joinstyle="miter"/>
+                <v:path gradientshapeok="t" o:connecttype="rect"/>
+              </v:shapetype>
+              <v:shape id="Pole tekstowe 2" o:spid="_x0000_s1026" type="#_x0000_t202" style="position:absolute;left:0;text-align:left;margin-left:465.4pt;margin-top:22.3pt;width:34.5pt;height:22.5pt;z-index:251661312;visibility:visible;mso-wrap-style:square;mso-width-percent:0;mso-height-percent:0;mso-wrap-distance-left:9pt;mso-wrap-distance-top:3.6pt;mso-wrap-distance-right:9pt;mso-wrap-distance-bottom:3.6pt;mso-position-horizontal:absolute;mso-position-horizontal-relative:text;mso-position-vertical:absolute;mso-position-vertical-relative:text;mso-width-percent:0;mso-height-percent:0;mso-width-relative:margin;mso-height-relative:margin;v-text-anchor:top" o:gfxdata="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" stroked="f">
                 <v:textbox>
                   <w:txbxContent>
                     <w:p>
@@ -1928,7 +1932,7 @@
                     </pic:cNvPicPr>
                   </pic:nvPicPr>
                   <pic:blipFill>
-                    <a:blip r:embed="rId9">
+                    <a:blip r:embed="rId10">
                       <a:extLst>
                         <a:ext uri="{28A0092B-C50C-407E-A947-70E740481C1C}">
                           <a14:useLocalDpi xmlns:a14="http://schemas.microsoft.com/office/drawing/2010/main" val="0"/>
@@ -2003,8 +2007,6 @@
         </w:rPr>
         <w:t>.</w:t>
       </w:r>
-      <w:bookmarkStart w:id="0" w:name="_GoBack"/>
-      <w:bookmarkEnd w:id="0"/>
       <w:r>
         <w:rPr>
           <w:rFonts w:asciiTheme="majorHAnsi" w:eastAsiaTheme="minorEastAsia" w:hAnsiTheme="majorHAnsi" w:cs="Times New Roman"/>
@@ -2048,7 +2050,7 @@
         </w:rPr>
         <w:lastRenderedPageBreak/>
         <w:drawing>
-          <wp:inline distT="0" distB="0" distL="0" distR="0">
+          <wp:inline distT="0" distB="0" distL="0" distR="0" wp14:anchorId="39FF9A6E" wp14:editId="1DD436DE">
             <wp:extent cx="5762625" cy="4752975"/>
             <wp:effectExtent l="0" t="0" r="9525" b="9525"/>
             <wp:docPr id="6" name="Picture 6" descr="D:\Dropbox\GitHub\EWEF\Cw2Rezonans\Karolina\Z3W2CewkaBezCewki.png"/>
@@ -2065,7 +2067,7 @@
                     </pic:cNvPicPr>
                   </pic:nvPicPr>
                   <pic:blipFill>
-                    <a:blip r:embed="rId10">
+                    <a:blip r:embed="rId11">
                       <a:extLst>
                         <a:ext uri="{28A0092B-C50C-407E-A947-70E740481C1C}">
                           <a14:useLocalDpi xmlns:a14="http://schemas.microsoft.com/office/drawing/2010/main" val="0"/>
@@ -2741,7 +2743,7 @@
         </w:rPr>
         <w:t xml:space="preserve">ji na stronie laboratorium EWEF: </w:t>
       </w:r>
-      <w:hyperlink r:id="rId11" w:history="1">
+      <w:hyperlink r:id="rId12" w:history="1">
         <w:r>
           <w:rPr>
             <w:rStyle w:val="Hyperlink"/>
@@ -3051,6 +3053,174 @@
           <w:rFonts w:asciiTheme="majorHAnsi" w:eastAsiaTheme="minorEastAsia" w:hAnsiTheme="majorHAnsi" w:cs="Times New Roman"/>
         </w:rPr>
       </w:pPr>
+      <w:r>
+        <w:rPr>
+          <w:rFonts w:asciiTheme="majorHAnsi" w:eastAsiaTheme="minorEastAsia" w:hAnsiTheme="majorHAnsi" w:cs="Times New Roman"/>
+          <w:noProof/>
+          <w:lang w:eastAsia="pl-PL"/>
+        </w:rPr>
+        <w:lastRenderedPageBreak/>
+        <w:drawing>
+          <wp:inline distT="0" distB="0" distL="0" distR="0" wp14:anchorId="7149B25F" wp14:editId="334CCA8B">
+            <wp:extent cx="5762625" cy="4699635"/>
+            <wp:effectExtent l="0" t="0" r="9525" b="5715"/>
+            <wp:docPr id="5" name="Picture 5" descr="D:\Dropbox\GitHub\EWEF\Cw2Rezonans\Karolina\Z5W1ad.png"/>
+            <wp:cNvGraphicFramePr>
+              <a:graphicFrameLocks xmlns:a="http://schemas.openxmlformats.org/drawingml/2006/main" noChangeAspect="1"/>
+            </wp:cNvGraphicFramePr>
+            <a:graphic xmlns:a="http://schemas.openxmlformats.org/drawingml/2006/main">
+              <a:graphicData uri="http://schemas.openxmlformats.org/drawingml/2006/picture">
+                <pic:pic xmlns:pic="http://schemas.openxmlformats.org/drawingml/2006/picture">
+                  <pic:nvPicPr>
+                    <pic:cNvPr id="0" name="Picture 1" descr="D:\Dropbox\GitHub\EWEF\Cw2Rezonans\Karolina\Z5W1ad.png"/>
+                    <pic:cNvPicPr>
+                      <a:picLocks noChangeAspect="1" noChangeArrowheads="1"/>
+                    </pic:cNvPicPr>
+                  </pic:nvPicPr>
+                  <pic:blipFill>
+                    <a:blip r:embed="rId13">
+                      <a:extLst>
+                        <a:ext uri="{28A0092B-C50C-407E-A947-70E740481C1C}">
+                          <a14:useLocalDpi xmlns:a14="http://schemas.microsoft.com/office/drawing/2010/main" val="0"/>
+                        </a:ext>
+                      </a:extLst>
+                    </a:blip>
+                    <a:srcRect/>
+                    <a:stretch>
+                      <a:fillRect/>
+                    </a:stretch>
+                  </pic:blipFill>
+                  <pic:spPr bwMode="auto">
+                    <a:xfrm>
+                      <a:off x="0" y="0"/>
+                      <a:ext cx="5762625" cy="4699635"/>
+                    </a:xfrm>
+                    <a:prstGeom prst="rect">
+                      <a:avLst/>
+                    </a:prstGeom>
+                    <a:noFill/>
+                    <a:ln>
+                      <a:noFill/>
+                    </a:ln>
+                  </pic:spPr>
+                </pic:pic>
+              </a:graphicData>
+            </a:graphic>
+          </wp:inline>
+        </w:drawing>
+      </w:r>
+      <w:r>
+        <w:rPr>
+          <w:rFonts w:asciiTheme="majorHAnsi" w:eastAsiaTheme="minorEastAsia" w:hAnsiTheme="majorHAnsi" w:cs="Times New Roman"/>
+          <w:noProof/>
+          <w:lang w:eastAsia="pl-PL"/>
+        </w:rPr>
+        <w:lastRenderedPageBreak/>
+        <w:drawing>
+          <wp:inline distT="0" distB="0" distL="0" distR="0" wp14:anchorId="2402FCDB" wp14:editId="21AB268A">
+            <wp:extent cx="5762625" cy="4869815"/>
+            <wp:effectExtent l="0" t="0" r="9525" b="6985"/>
+            <wp:docPr id="9" name="Picture 9" descr="D:\Dropbox\GitHub\EWEF\Cw2Rezonans\Karolina\Z5W2ad.png"/>
+            <wp:cNvGraphicFramePr>
+              <a:graphicFrameLocks xmlns:a="http://schemas.openxmlformats.org/drawingml/2006/main" noChangeAspect="1"/>
+            </wp:cNvGraphicFramePr>
+            <a:graphic xmlns:a="http://schemas.openxmlformats.org/drawingml/2006/main">
+              <a:graphicData uri="http://schemas.openxmlformats.org/drawingml/2006/picture">
+                <pic:pic xmlns:pic="http://schemas.openxmlformats.org/drawingml/2006/picture">
+                  <pic:nvPicPr>
+                    <pic:cNvPr id="0" name="Picture 4" descr="D:\Dropbox\GitHub\EWEF\Cw2Rezonans\Karolina\Z5W2ad.png"/>
+                    <pic:cNvPicPr>
+                      <a:picLocks noChangeAspect="1" noChangeArrowheads="1"/>
+                    </pic:cNvPicPr>
+                  </pic:nvPicPr>
+                  <pic:blipFill>
+                    <a:blip r:embed="rId14">
+                      <a:extLst>
+                        <a:ext uri="{28A0092B-C50C-407E-A947-70E740481C1C}">
+                          <a14:useLocalDpi xmlns:a14="http://schemas.microsoft.com/office/drawing/2010/main" val="0"/>
+                        </a:ext>
+                      </a:extLst>
+                    </a:blip>
+                    <a:srcRect/>
+                    <a:stretch>
+                      <a:fillRect/>
+                    </a:stretch>
+                  </pic:blipFill>
+                  <pic:spPr bwMode="auto">
+                    <a:xfrm>
+                      <a:off x="0" y="0"/>
+                      <a:ext cx="5762625" cy="4869815"/>
+                    </a:xfrm>
+                    <a:prstGeom prst="rect">
+                      <a:avLst/>
+                    </a:prstGeom>
+                    <a:noFill/>
+                    <a:ln>
+                      <a:noFill/>
+                    </a:ln>
+                  </pic:spPr>
+                </pic:pic>
+              </a:graphicData>
+            </a:graphic>
+          </wp:inline>
+        </w:drawing>
+      </w:r>
+      <w:r>
+        <w:rPr>
+          <w:rFonts w:asciiTheme="majorHAnsi" w:eastAsiaTheme="minorEastAsia" w:hAnsiTheme="majorHAnsi" w:cs="Times New Roman"/>
+          <w:noProof/>
+          <w:lang w:eastAsia="pl-PL"/>
+        </w:rPr>
+        <w:lastRenderedPageBreak/>
+        <w:drawing>
+          <wp:inline distT="0" distB="0" distL="0" distR="0" wp14:anchorId="3DF252D3" wp14:editId="14604890">
+            <wp:extent cx="5762625" cy="4869815"/>
+            <wp:effectExtent l="0" t="0" r="9525" b="6985"/>
+            <wp:docPr id="10" name="Picture 10" descr="D:\Dropbox\GitHub\EWEF\Cw2Rezonans\Karolina\Z5W3ad.png"/>
+            <wp:cNvGraphicFramePr>
+              <a:graphicFrameLocks xmlns:a="http://schemas.openxmlformats.org/drawingml/2006/main" noChangeAspect="1"/>
+            </wp:cNvGraphicFramePr>
+            <a:graphic xmlns:a="http://schemas.openxmlformats.org/drawingml/2006/main">
+              <a:graphicData uri="http://schemas.openxmlformats.org/drawingml/2006/picture">
+                <pic:pic xmlns:pic="http://schemas.openxmlformats.org/drawingml/2006/picture">
+                  <pic:nvPicPr>
+                    <pic:cNvPr id="0" name="Picture 5" descr="D:\Dropbox\GitHub\EWEF\Cw2Rezonans\Karolina\Z5W3ad.png"/>
+                    <pic:cNvPicPr>
+                      <a:picLocks noChangeAspect="1" noChangeArrowheads="1"/>
+                    </pic:cNvPicPr>
+                  </pic:nvPicPr>
+                  <pic:blipFill>
+                    <a:blip r:embed="rId15">
+                      <a:extLst>
+                        <a:ext uri="{28A0092B-C50C-407E-A947-70E740481C1C}">
+                          <a14:useLocalDpi xmlns:a14="http://schemas.microsoft.com/office/drawing/2010/main" val="0"/>
+                        </a:ext>
+                      </a:extLst>
+                    </a:blip>
+                    <a:srcRect/>
+                    <a:stretch>
+                      <a:fillRect/>
+                    </a:stretch>
+                  </pic:blipFill>
+                  <pic:spPr bwMode="auto">
+                    <a:xfrm>
+                      <a:off x="0" y="0"/>
+                      <a:ext cx="5762625" cy="4869815"/>
+                    </a:xfrm>
+                    <a:prstGeom prst="rect">
+                      <a:avLst/>
+                    </a:prstGeom>
+                    <a:noFill/>
+                    <a:ln>
+                      <a:noFill/>
+                    </a:ln>
+                  </pic:spPr>
+                </pic:pic>
+              </a:graphicData>
+            </a:graphic>
+          </wp:inline>
+        </w:drawing>
+      </w:r>
     </w:p>
     <w:p>
       <w:pPr>
@@ -3735,8 +3905,26 @@
         <w:jc w:val="both"/>
         <w:rPr>
           <w:rFonts w:asciiTheme="majorHAnsi" w:eastAsiaTheme="minorEastAsia" w:hAnsiTheme="majorHAnsi" w:cs="Times New Roman"/>
-        </w:rPr>
-      </w:pPr>
+          <w:sz w:val="48"/>
+        </w:rPr>
+      </w:pPr>
+      <w:r>
+        <w:rPr>
+          <w:rFonts w:asciiTheme="majorHAnsi" w:eastAsiaTheme="minorEastAsia" w:hAnsiTheme="majorHAnsi" w:cs="Times New Roman"/>
+          <w:sz w:val="48"/>
+          <w:highlight w:val="yellow"/>
+        </w:rPr>
+        <w:lastRenderedPageBreak/>
+        <w:t>POTRZEBUJĘ W TYM MIEJSCU TWOJEJ AKTUALNEJ WERSJI WYKRESU</w:t>
+      </w:r>
+      <w:r>
+        <w:rPr>
+          <w:rFonts w:asciiTheme="majorHAnsi" w:eastAsiaTheme="minorEastAsia" w:hAnsiTheme="majorHAnsi" w:cs="Times New Roman"/>
+          <w:sz w:val="48"/>
+          <w:highlight w:val="yellow"/>
+        </w:rPr>
+        <w:t xml:space="preserve"> TAK JAK CI WYSZŁA OSTATECZNIE, PRZEŚLIJ KOD</w:t>
+      </w:r>
     </w:p>
     <w:p>
       <w:pPr>
@@ -3755,10 +3943,1361 @@
     </w:p>
     <w:p>
       <w:pPr>
+        <w:pStyle w:val="Heading2"/>
+        <w:rPr>
+          <w:rFonts w:eastAsiaTheme="minorEastAsia"/>
+        </w:rPr>
+      </w:pPr>
+      <w:r>
+        <w:rPr>
+          <w:rFonts w:eastAsiaTheme="minorEastAsia"/>
+        </w:rPr>
+        <w:t>Przebiegi czasowe</w:t>
+      </w:r>
+    </w:p>
+    <w:p>
+      <w:r>
+        <w:t xml:space="preserve">Poniżej załączamy wykresy przebiegów czasowych sygnałów (dane zapisane z oscyloskopu), jak również moduły amplitud obliczone poprzez dyskretne transformaty Fouriera wykonane dla danych wejściowych i </w:t>
+      </w:r>
+      <w:r>
+        <w:t xml:space="preserve">wyjściowych każdego wykresu </w:t>
+      </w:r>
+      <w:r>
+        <w:t xml:space="preserve">przy użyciu biblioteki NumPy.FFT Pythona, funkcja rfft </w:t>
+      </w:r>
+      <w:r>
+        <w:t>(</w:t>
+      </w:r>
+      <w:r>
+        <w:t>real fast fourier transform</w:t>
+      </w:r>
+      <w:r>
+        <w:rPr>
+          <w:rStyle w:val="FootnoteReference"/>
+        </w:rPr>
+        <w:footnoteReference w:id="1"/>
+      </w:r>
+      <w:r>
+        <w:t>)</w:t>
+      </w:r>
+      <w:r>
+        <w:t>.</w:t>
+      </w:r>
+    </w:p>
+    <w:p/>
+    <w:p>
+      <w:pPr>
+        <w:spacing w:line="259" w:lineRule="auto"/>
+      </w:pPr>
+      <w:r>
+        <w:br w:type="page"/>
+      </w:r>
+    </w:p>
+    <w:p>
+      <w:pPr>
+        <w:jc w:val="center"/>
+      </w:pPr>
+      <w:r>
+        <w:rPr>
+          <w:noProof/>
+          <w:lang w:eastAsia="pl-PL"/>
+        </w:rPr>
+        <w:lastRenderedPageBreak/>
+        <w:drawing>
+          <wp:inline distT="0" distB="0" distL="0" distR="0" wp14:anchorId="781BD64A" wp14:editId="5EF8D0F6">
+            <wp:extent cx="4320000" cy="3570476"/>
+            <wp:effectExtent l="0" t="0" r="4445" b="0"/>
+            <wp:docPr id="18" name="Picture 18" descr="D:\Dropbox\GitHub\EWEF\Cw2Rezonans\Karolina\Oscyloskop\Z5W1.png"/>
+            <wp:cNvGraphicFramePr>
+              <a:graphicFrameLocks xmlns:a="http://schemas.openxmlformats.org/drawingml/2006/main" noChangeAspect="1"/>
+            </wp:cNvGraphicFramePr>
+            <a:graphic xmlns:a="http://schemas.openxmlformats.org/drawingml/2006/main">
+              <a:graphicData uri="http://schemas.openxmlformats.org/drawingml/2006/picture">
+                <pic:pic xmlns:pic="http://schemas.openxmlformats.org/drawingml/2006/picture">
+                  <pic:nvPicPr>
+                    <pic:cNvPr id="0" name="Picture 12" descr="D:\Dropbox\GitHub\EWEF\Cw2Rezonans\Karolina\Oscyloskop\Z5W1.png"/>
+                    <pic:cNvPicPr>
+                      <a:picLocks noChangeAspect="1" noChangeArrowheads="1"/>
+                    </pic:cNvPicPr>
+                  </pic:nvPicPr>
+                  <pic:blipFill>
+                    <a:blip r:embed="rId16">
+                      <a:extLst>
+                        <a:ext uri="{28A0092B-C50C-407E-A947-70E740481C1C}">
+                          <a14:useLocalDpi xmlns:a14="http://schemas.microsoft.com/office/drawing/2010/main" val="0"/>
+                        </a:ext>
+                      </a:extLst>
+                    </a:blip>
+                    <a:srcRect/>
+                    <a:stretch>
+                      <a:fillRect/>
+                    </a:stretch>
+                  </pic:blipFill>
+                  <pic:spPr bwMode="auto">
+                    <a:xfrm>
+                      <a:off x="0" y="0"/>
+                      <a:ext cx="4320000" cy="3570476"/>
+                    </a:xfrm>
+                    <a:prstGeom prst="rect">
+                      <a:avLst/>
+                    </a:prstGeom>
+                    <a:noFill/>
+                    <a:ln>
+                      <a:noFill/>
+                    </a:ln>
+                  </pic:spPr>
+                </pic:pic>
+              </a:graphicData>
+            </a:graphic>
+          </wp:inline>
+        </w:drawing>
+      </w:r>
+    </w:p>
+    <w:p>
+      <w:pPr>
+        <w:jc w:val="center"/>
+      </w:pPr>
+      <w:r>
+        <w:rPr>
+          <w:noProof/>
+          <w:lang w:eastAsia="pl-PL"/>
+        </w:rPr>
+        <w:drawing>
+          <wp:inline distT="0" distB="0" distL="0" distR="0">
+            <wp:extent cx="4320000" cy="3641204"/>
+            <wp:effectExtent l="0" t="0" r="4445" b="0"/>
+            <wp:docPr id="20" name="Picture 20" descr="D:\Dropbox\GitHub\EWEF\Cw2Rezonans\Karolina\Oscyloskop\Fourier moduł i faza\Z5W1FourierModul.png"/>
+            <wp:cNvGraphicFramePr>
+              <a:graphicFrameLocks xmlns:a="http://schemas.openxmlformats.org/drawingml/2006/main" noChangeAspect="1"/>
+            </wp:cNvGraphicFramePr>
+            <a:graphic xmlns:a="http://schemas.openxmlformats.org/drawingml/2006/main">
+              <a:graphicData uri="http://schemas.openxmlformats.org/drawingml/2006/picture">
+                <pic:pic xmlns:pic="http://schemas.openxmlformats.org/drawingml/2006/picture">
+                  <pic:nvPicPr>
+                    <pic:cNvPr id="0" name="Picture 14" descr="D:\Dropbox\GitHub\EWEF\Cw2Rezonans\Karolina\Oscyloskop\Fourier moduł i faza\Z5W1FourierModul.png"/>
+                    <pic:cNvPicPr>
+                      <a:picLocks noChangeAspect="1" noChangeArrowheads="1"/>
+                    </pic:cNvPicPr>
+                  </pic:nvPicPr>
+                  <pic:blipFill>
+                    <a:blip r:embed="rId17">
+                      <a:extLst>
+                        <a:ext uri="{28A0092B-C50C-407E-A947-70E740481C1C}">
+                          <a14:useLocalDpi xmlns:a14="http://schemas.microsoft.com/office/drawing/2010/main" val="0"/>
+                        </a:ext>
+                      </a:extLst>
+                    </a:blip>
+                    <a:srcRect/>
+                    <a:stretch>
+                      <a:fillRect/>
+                    </a:stretch>
+                  </pic:blipFill>
+                  <pic:spPr bwMode="auto">
+                    <a:xfrm>
+                      <a:off x="0" y="0"/>
+                      <a:ext cx="4320000" cy="3641204"/>
+                    </a:xfrm>
+                    <a:prstGeom prst="rect">
+                      <a:avLst/>
+                    </a:prstGeom>
+                    <a:noFill/>
+                    <a:ln>
+                      <a:noFill/>
+                    </a:ln>
+                  </pic:spPr>
+                </pic:pic>
+              </a:graphicData>
+            </a:graphic>
+          </wp:inline>
+        </w:drawing>
+      </w:r>
+    </w:p>
+    <w:p>
+      <w:pPr>
         <w:jc w:val="both"/>
-        <w:rPr>
-          <w:rFonts w:asciiTheme="majorHAnsi" w:eastAsiaTheme="minorEastAsia" w:hAnsiTheme="majorHAnsi" w:cs="Times New Roman"/>
-        </w:rPr>
+      </w:pPr>
+      <w:r>
+        <w:t>Obserwujemy selektywne przepuszczenie składowej pierwszej harmonicznej sygnału wejściowego. Należy zwrócić uwagę, że</w:t>
+      </w:r>
+      <w:r>
+        <w:t xml:space="preserve"> dla każdego przebiegu napięciowego układu szeregowego</w:t>
+      </w:r>
+      <w:r>
+        <w:t xml:space="preserve"> rezonans w układzie powoduje zmiany w </w:t>
+      </w:r>
+      <w:r>
+        <w:t xml:space="preserve">sygnale wejściowym – </w:t>
+      </w:r>
+      <w:r>
+        <w:rPr>
+          <w:highlight w:val="yellow"/>
+        </w:rPr>
+        <w:t>dalsza dyskusja</w:t>
+      </w:r>
+      <w:r>
+        <w:rPr>
+          <w:highlight w:val="yellow"/>
+        </w:rPr>
+        <w:t xml:space="preserve"> zjawiska</w:t>
+      </w:r>
+      <w:r>
+        <w:rPr>
+          <w:highlight w:val="yellow"/>
+        </w:rPr>
+        <w:t xml:space="preserve"> w</w:t>
+      </w:r>
+      <w:r>
+        <w:rPr>
+          <w:highlight w:val="yellow"/>
+        </w:rPr>
+        <w:t xml:space="preserve"> wnioskach.</w:t>
+      </w:r>
+      <w:r>
+        <w:t xml:space="preserve"> Amplituda </w:t>
+      </w:r>
+      <w:r>
+        <w:t>peak to peak</w:t>
+      </w:r>
+      <w:r>
+        <w:t xml:space="preserve"> sygnału wy</w:t>
+      </w:r>
+      <w:r>
+        <w:t>jściowego odczytana z wykresu to</w:t>
+      </w:r>
+      <w:r>
+        <w:t xml:space="preserve"> 0.390 V.</w:t>
+      </w:r>
+      <w:r>
+        <w:t xml:space="preserve"> Sygnał prostokątny rozłożono na szereg Fouriera, otrzymując amplitudy </w:t>
+      </w:r>
+      <m:oMath>
+        <m:sSub>
+          <m:sSubPr>
+            <m:ctrlPr>
+              <w:rPr>
+                <w:rFonts w:ascii="Cambria Math" w:hAnsi="Cambria Math"/>
+                <w:i/>
+              </w:rPr>
+            </m:ctrlPr>
+          </m:sSubPr>
+          <m:e>
+            <m:r>
+              <w:rPr>
+                <w:rFonts w:ascii="Cambria Math" w:hAnsi="Cambria Math"/>
+              </w:rPr>
+              <m:t>a</m:t>
+            </m:r>
+          </m:e>
+          <m:sub>
+            <m:r>
+              <w:rPr>
+                <w:rFonts w:ascii="Cambria Math" w:hAnsi="Cambria Math"/>
+              </w:rPr>
+              <m:t>n</m:t>
+            </m:r>
+          </m:sub>
+        </m:sSub>
+        <m:r>
+          <w:rPr>
+            <w:rFonts w:ascii="Cambria Math" w:hAnsi="Cambria Math"/>
+          </w:rPr>
+          <m:t>=</m:t>
+        </m:r>
+        <m:sSup>
+          <m:sSupPr>
+            <m:ctrlPr>
+              <w:rPr>
+                <w:rFonts w:ascii="Cambria Math" w:hAnsi="Cambria Math"/>
+                <w:i/>
+              </w:rPr>
+            </m:ctrlPr>
+          </m:sSupPr>
+          <m:e>
+            <m:d>
+              <m:dPr>
+                <m:ctrlPr>
+                  <w:rPr>
+                    <w:rFonts w:ascii="Cambria Math" w:hAnsi="Cambria Math"/>
+                    <w:i/>
+                  </w:rPr>
+                </m:ctrlPr>
+              </m:dPr>
+              <m:e>
+                <m:r>
+                  <w:rPr>
+                    <w:rFonts w:ascii="Cambria Math" w:hAnsi="Cambria Math"/>
+                  </w:rPr>
+                  <m:t>nπ</m:t>
+                </m:r>
+              </m:e>
+            </m:d>
+          </m:e>
+          <m:sup>
+            <m:r>
+              <w:rPr>
+                <w:rFonts w:ascii="Cambria Math" w:hAnsi="Cambria Math"/>
+              </w:rPr>
+              <m:t>-1</m:t>
+            </m:r>
+          </m:sup>
+        </m:sSup>
+        <m:r>
+          <w:rPr>
+            <w:rFonts w:ascii="Cambria Math" w:hAnsi="Cambria Math"/>
+          </w:rPr>
+          <m:t>(1-</m:t>
+        </m:r>
+        <m:sSup>
+          <m:sSupPr>
+            <m:ctrlPr>
+              <w:rPr>
+                <w:rFonts w:ascii="Cambria Math" w:hAnsi="Cambria Math"/>
+                <w:i/>
+              </w:rPr>
+            </m:ctrlPr>
+          </m:sSupPr>
+          <m:e>
+            <m:d>
+              <m:dPr>
+                <m:ctrlPr>
+                  <w:rPr>
+                    <w:rFonts w:ascii="Cambria Math" w:hAnsi="Cambria Math"/>
+                    <w:i/>
+                  </w:rPr>
+                </m:ctrlPr>
+              </m:dPr>
+              <m:e>
+                <m:r>
+                  <w:rPr>
+                    <w:rFonts w:ascii="Cambria Math" w:hAnsi="Cambria Math"/>
+                  </w:rPr>
+                  <m:t>-1</m:t>
+                </m:r>
+              </m:e>
+            </m:d>
+          </m:e>
+          <m:sup>
+            <m:r>
+              <w:rPr>
+                <w:rFonts w:ascii="Cambria Math" w:hAnsi="Cambria Math"/>
+              </w:rPr>
+              <m:t>n</m:t>
+            </m:r>
+          </m:sup>
+        </m:sSup>
+        <m:r>
+          <w:rPr>
+            <w:rFonts w:ascii="Cambria Math" w:hAnsi="Cambria Math"/>
+          </w:rPr>
+          <m:t>)</m:t>
+        </m:r>
+      </m:oMath>
+      <w:r>
+        <w:rPr>
+          <w:rFonts w:eastAsiaTheme="minorEastAsia"/>
+        </w:rPr>
+        <w:t xml:space="preserve">. To pozwala przewidywać, że stosunek </w:t>
+      </w:r>
+      <m:oMath>
+        <m:f>
+          <m:fPr>
+            <m:ctrlPr>
+              <w:rPr>
+                <w:rFonts w:ascii="Cambria Math" w:eastAsiaTheme="minorEastAsia" w:hAnsi="Cambria Math"/>
+                <w:i/>
+              </w:rPr>
+            </m:ctrlPr>
+          </m:fPr>
+          <m:num>
+            <m:sSub>
+              <m:sSubPr>
+                <m:ctrlPr>
+                  <w:rPr>
+                    <w:rFonts w:ascii="Cambria Math" w:eastAsiaTheme="minorEastAsia" w:hAnsi="Cambria Math"/>
+                    <w:i/>
+                  </w:rPr>
+                </m:ctrlPr>
+              </m:sSubPr>
+              <m:e>
+                <m:r>
+                  <w:rPr>
+                    <w:rFonts w:ascii="Cambria Math" w:eastAsiaTheme="minorEastAsia" w:hAnsi="Cambria Math"/>
+                  </w:rPr>
+                  <m:t>a</m:t>
+                </m:r>
+              </m:e>
+              <m:sub>
+                <m:r>
+                  <w:rPr>
+                    <w:rFonts w:ascii="Cambria Math" w:eastAsiaTheme="minorEastAsia" w:hAnsi="Cambria Math"/>
+                  </w:rPr>
+                  <m:t>2</m:t>
+                </m:r>
+              </m:sub>
+            </m:sSub>
+          </m:num>
+          <m:den>
+            <m:sSub>
+              <m:sSubPr>
+                <m:ctrlPr>
+                  <w:rPr>
+                    <w:rFonts w:ascii="Cambria Math" w:eastAsiaTheme="minorEastAsia" w:hAnsi="Cambria Math"/>
+                    <w:i/>
+                  </w:rPr>
+                </m:ctrlPr>
+              </m:sSubPr>
+              <m:e>
+                <m:r>
+                  <w:rPr>
+                    <w:rFonts w:ascii="Cambria Math" w:eastAsiaTheme="minorEastAsia" w:hAnsi="Cambria Math"/>
+                  </w:rPr>
+                  <m:t>a</m:t>
+                </m:r>
+              </m:e>
+              <m:sub>
+                <m:r>
+                  <w:rPr>
+                    <w:rFonts w:ascii="Cambria Math" w:eastAsiaTheme="minorEastAsia" w:hAnsi="Cambria Math"/>
+                  </w:rPr>
+                  <m:t>1</m:t>
+                </m:r>
+              </m:sub>
+            </m:sSub>
+          </m:den>
+        </m:f>
+        <m:r>
+          <w:rPr>
+            <w:rFonts w:ascii="Cambria Math" w:eastAsiaTheme="minorEastAsia" w:hAnsi="Cambria Math"/>
+          </w:rPr>
+          <m:t>=0</m:t>
+        </m:r>
+      </m:oMath>
+      <w:r>
+        <w:rPr>
+          <w:rFonts w:eastAsiaTheme="minorEastAsia"/>
+        </w:rPr>
+        <w:t xml:space="preserve">, zaś </w:t>
+      </w:r>
+      <m:oMath>
+        <m:f>
+          <m:fPr>
+            <m:ctrlPr>
+              <w:rPr>
+                <w:rFonts w:ascii="Cambria Math" w:eastAsiaTheme="minorEastAsia" w:hAnsi="Cambria Math"/>
+                <w:i/>
+              </w:rPr>
+            </m:ctrlPr>
+          </m:fPr>
+          <m:num>
+            <m:sSub>
+              <m:sSubPr>
+                <m:ctrlPr>
+                  <w:rPr>
+                    <w:rFonts w:ascii="Cambria Math" w:eastAsiaTheme="minorEastAsia" w:hAnsi="Cambria Math"/>
+                    <w:i/>
+                  </w:rPr>
+                </m:ctrlPr>
+              </m:sSubPr>
+              <m:e>
+                <m:r>
+                  <w:rPr>
+                    <w:rFonts w:ascii="Cambria Math" w:eastAsiaTheme="minorEastAsia" w:hAnsi="Cambria Math"/>
+                  </w:rPr>
+                  <m:t>a</m:t>
+                </m:r>
+              </m:e>
+              <m:sub>
+                <m:r>
+                  <w:rPr>
+                    <w:rFonts w:ascii="Cambria Math" w:eastAsiaTheme="minorEastAsia" w:hAnsi="Cambria Math"/>
+                  </w:rPr>
+                  <m:t>3</m:t>
+                </m:r>
+              </m:sub>
+            </m:sSub>
+          </m:num>
+          <m:den>
+            <m:sSub>
+              <m:sSubPr>
+                <m:ctrlPr>
+                  <w:rPr>
+                    <w:rFonts w:ascii="Cambria Math" w:eastAsiaTheme="minorEastAsia" w:hAnsi="Cambria Math"/>
+                    <w:i/>
+                  </w:rPr>
+                </m:ctrlPr>
+              </m:sSubPr>
+              <m:e>
+                <m:r>
+                  <w:rPr>
+                    <w:rFonts w:ascii="Cambria Math" w:eastAsiaTheme="minorEastAsia" w:hAnsi="Cambria Math"/>
+                  </w:rPr>
+                  <m:t>a</m:t>
+                </m:r>
+              </m:e>
+              <m:sub>
+                <m:r>
+                  <w:rPr>
+                    <w:rFonts w:ascii="Cambria Math" w:eastAsiaTheme="minorEastAsia" w:hAnsi="Cambria Math"/>
+                  </w:rPr>
+                  <m:t>1</m:t>
+                </m:r>
+              </m:sub>
+            </m:sSub>
+          </m:den>
+        </m:f>
+        <m:r>
+          <w:rPr>
+            <w:rFonts w:ascii="Cambria Math" w:eastAsiaTheme="minorEastAsia" w:hAnsi="Cambria Math"/>
+          </w:rPr>
+          <m:t>=</m:t>
+        </m:r>
+        <m:f>
+          <m:fPr>
+            <m:ctrlPr>
+              <w:rPr>
+                <w:rFonts w:ascii="Cambria Math" w:eastAsiaTheme="minorEastAsia" w:hAnsi="Cambria Math"/>
+                <w:i/>
+              </w:rPr>
+            </m:ctrlPr>
+          </m:fPr>
+          <m:num>
+            <m:r>
+              <w:rPr>
+                <w:rFonts w:ascii="Cambria Math" w:eastAsiaTheme="minorEastAsia" w:hAnsi="Cambria Math"/>
+              </w:rPr>
+              <m:t>1</m:t>
+            </m:r>
+          </m:num>
+          <m:den>
+            <m:r>
+              <w:rPr>
+                <w:rFonts w:ascii="Cambria Math" w:eastAsiaTheme="minorEastAsia" w:hAnsi="Cambria Math"/>
+              </w:rPr>
+              <m:t>3</m:t>
+            </m:r>
+          </m:den>
+        </m:f>
+      </m:oMath>
+      <w:r>
+        <w:rPr>
+          <w:rFonts w:eastAsiaTheme="minorEastAsia"/>
+        </w:rPr>
+        <w:t>.</w:t>
+      </w:r>
+    </w:p>
+    <w:p>
+      <w:pPr>
+        <w:jc w:val="center"/>
+      </w:pPr>
+      <w:r>
+        <w:rPr>
+          <w:noProof/>
+          <w:lang w:eastAsia="pl-PL"/>
+        </w:rPr>
+        <w:lastRenderedPageBreak/>
+        <w:drawing>
+          <wp:inline distT="0" distB="0" distL="0" distR="0" wp14:anchorId="4CCC82F8" wp14:editId="5CC948F2">
+            <wp:extent cx="4320000" cy="3570724"/>
+            <wp:effectExtent l="0" t="0" r="4445" b="0"/>
+            <wp:docPr id="12" name="Picture 12" descr="D:\Dropbox\GitHub\EWEF\Cw2Rezonans\Karolina\Oscyloskop\Z5W2.png"/>
+            <wp:cNvGraphicFramePr>
+              <a:graphicFrameLocks xmlns:a="http://schemas.openxmlformats.org/drawingml/2006/main" noChangeAspect="1"/>
+            </wp:cNvGraphicFramePr>
+            <a:graphic xmlns:a="http://schemas.openxmlformats.org/drawingml/2006/main">
+              <a:graphicData uri="http://schemas.openxmlformats.org/drawingml/2006/picture">
+                <pic:pic xmlns:pic="http://schemas.openxmlformats.org/drawingml/2006/picture">
+                  <pic:nvPicPr>
+                    <pic:cNvPr id="0" name="Picture 7" descr="D:\Dropbox\GitHub\EWEF\Cw2Rezonans\Karolina\Oscyloskop\Z5W2.png"/>
+                    <pic:cNvPicPr>
+                      <a:picLocks noChangeAspect="1" noChangeArrowheads="1"/>
+                    </pic:cNvPicPr>
+                  </pic:nvPicPr>
+                  <pic:blipFill>
+                    <a:blip r:embed="rId18">
+                      <a:extLst>
+                        <a:ext uri="{28A0092B-C50C-407E-A947-70E740481C1C}">
+                          <a14:useLocalDpi xmlns:a14="http://schemas.microsoft.com/office/drawing/2010/main" val="0"/>
+                        </a:ext>
+                      </a:extLst>
+                    </a:blip>
+                    <a:srcRect/>
+                    <a:stretch>
+                      <a:fillRect/>
+                    </a:stretch>
+                  </pic:blipFill>
+                  <pic:spPr bwMode="auto">
+                    <a:xfrm>
+                      <a:off x="0" y="0"/>
+                      <a:ext cx="4320000" cy="3570724"/>
+                    </a:xfrm>
+                    <a:prstGeom prst="rect">
+                      <a:avLst/>
+                    </a:prstGeom>
+                    <a:noFill/>
+                    <a:ln>
+                      <a:noFill/>
+                    </a:ln>
+                  </pic:spPr>
+                </pic:pic>
+              </a:graphicData>
+            </a:graphic>
+          </wp:inline>
+        </w:drawing>
+      </w:r>
+    </w:p>
+    <w:p>
+      <w:pPr>
+        <w:jc w:val="center"/>
+      </w:pPr>
+      <w:r>
+        <w:rPr>
+          <w:noProof/>
+          <w:lang w:eastAsia="pl-PL"/>
+        </w:rPr>
+        <w:drawing>
+          <wp:inline distT="0" distB="0" distL="0" distR="0">
+            <wp:extent cx="4320000" cy="3634059"/>
+            <wp:effectExtent l="0" t="0" r="4445" b="5080"/>
+            <wp:docPr id="21" name="Picture 21" descr="D:\Dropbox\GitHub\EWEF\Cw2Rezonans\Karolina\Oscyloskop\Fourier moduł i faza\Z5W2FourierModul.png"/>
+            <wp:cNvGraphicFramePr>
+              <a:graphicFrameLocks xmlns:a="http://schemas.openxmlformats.org/drawingml/2006/main" noChangeAspect="1"/>
+            </wp:cNvGraphicFramePr>
+            <a:graphic xmlns:a="http://schemas.openxmlformats.org/drawingml/2006/main">
+              <a:graphicData uri="http://schemas.openxmlformats.org/drawingml/2006/picture">
+                <pic:pic xmlns:pic="http://schemas.openxmlformats.org/drawingml/2006/picture">
+                  <pic:nvPicPr>
+                    <pic:cNvPr id="0" name="Picture 15" descr="D:\Dropbox\GitHub\EWEF\Cw2Rezonans\Karolina\Oscyloskop\Fourier moduł i faza\Z5W2FourierModul.png"/>
+                    <pic:cNvPicPr>
+                      <a:picLocks noChangeAspect="1" noChangeArrowheads="1"/>
+                    </pic:cNvPicPr>
+                  </pic:nvPicPr>
+                  <pic:blipFill>
+                    <a:blip r:embed="rId19">
+                      <a:extLst>
+                        <a:ext uri="{28A0092B-C50C-407E-A947-70E740481C1C}">
+                          <a14:useLocalDpi xmlns:a14="http://schemas.microsoft.com/office/drawing/2010/main" val="0"/>
+                        </a:ext>
+                      </a:extLst>
+                    </a:blip>
+                    <a:srcRect/>
+                    <a:stretch>
+                      <a:fillRect/>
+                    </a:stretch>
+                  </pic:blipFill>
+                  <pic:spPr bwMode="auto">
+                    <a:xfrm>
+                      <a:off x="0" y="0"/>
+                      <a:ext cx="4320000" cy="3634059"/>
+                    </a:xfrm>
+                    <a:prstGeom prst="rect">
+                      <a:avLst/>
+                    </a:prstGeom>
+                    <a:noFill/>
+                    <a:ln>
+                      <a:noFill/>
+                    </a:ln>
+                  </pic:spPr>
+                </pic:pic>
+              </a:graphicData>
+            </a:graphic>
+          </wp:inline>
+        </w:drawing>
+      </w:r>
+    </w:p>
+    <w:p>
+      <w:pPr>
+        <w:jc w:val="both"/>
+      </w:pPr>
+      <w:r>
+        <w:t xml:space="preserve">Obserwujemy praktycznie całkowite wytłumienie drugiej harmonicznej sygnału. Zastanawiający jest fakt, że sygnał wyjściowy ma nieciągłą pochodną (przy zmianie polaryzacji napięcia wejściowego można zaobserwować zmianę fazy sygnału o </w:t>
+      </w:r>
+      <m:oMath>
+        <m:r>
+          <w:rPr>
+            <w:rFonts w:ascii="Cambria Math" w:hAnsi="Cambria Math"/>
+          </w:rPr>
+          <m:t>180°</m:t>
+        </m:r>
+      </m:oMath>
+      <w:r>
+        <w:rPr>
+          <w:rFonts w:eastAsiaTheme="minorEastAsia"/>
+        </w:rPr>
+        <w:t>.</w:t>
+      </w:r>
+      <w:r>
+        <w:rPr>
+          <w:rFonts w:eastAsiaTheme="minorEastAsia"/>
+        </w:rPr>
+        <w:t xml:space="preserve"> </w:t>
+      </w:r>
+      <w:r>
+        <w:t xml:space="preserve">Amplituda </w:t>
+      </w:r>
+      <w:r>
+        <w:t>peak to peak</w:t>
+      </w:r>
+      <w:r>
+        <w:t xml:space="preserve"> sygnału wyjściowego odczytana z wykresu to </w:t>
+      </w:r>
+      <w:r>
+        <w:t>0.029</w:t>
+      </w:r>
+      <w:r>
+        <w:t xml:space="preserve"> V.</w:t>
+      </w:r>
+      <w:r>
+        <w:t xml:space="preserve"> Stosunek amplitudy drugiej harmonicznej do amplitudy pierwszej harmonicznej wynosi </w:t>
+      </w:r>
+      <w:r>
+        <w:t>0.073 – blisko przewidywanej teoretycznie wartości zero.</w:t>
+      </w:r>
+    </w:p>
+    <w:p>
+      <w:pPr>
+        <w:jc w:val="center"/>
+      </w:pPr>
+      <w:r>
+        <w:rPr>
+          <w:noProof/>
+          <w:lang w:eastAsia="pl-PL"/>
+        </w:rPr>
+        <w:lastRenderedPageBreak/>
+        <w:drawing>
+          <wp:inline distT="0" distB="0" distL="0" distR="0" wp14:anchorId="3100587D" wp14:editId="754F6E73">
+            <wp:extent cx="4320000" cy="3570724"/>
+            <wp:effectExtent l="0" t="0" r="4445" b="0"/>
+            <wp:docPr id="13" name="Picture 13" descr="D:\Dropbox\GitHub\EWEF\Cw2Rezonans\Karolina\Oscyloskop\Z5W3.png"/>
+            <wp:cNvGraphicFramePr>
+              <a:graphicFrameLocks xmlns:a="http://schemas.openxmlformats.org/drawingml/2006/main" noChangeAspect="1"/>
+            </wp:cNvGraphicFramePr>
+            <a:graphic xmlns:a="http://schemas.openxmlformats.org/drawingml/2006/main">
+              <a:graphicData uri="http://schemas.openxmlformats.org/drawingml/2006/picture">
+                <pic:pic xmlns:pic="http://schemas.openxmlformats.org/drawingml/2006/picture">
+                  <pic:nvPicPr>
+                    <pic:cNvPr id="0" name="Picture 8" descr="D:\Dropbox\GitHub\EWEF\Cw2Rezonans\Karolina\Oscyloskop\Z5W3.png"/>
+                    <pic:cNvPicPr>
+                      <a:picLocks noChangeAspect="1" noChangeArrowheads="1"/>
+                    </pic:cNvPicPr>
+                  </pic:nvPicPr>
+                  <pic:blipFill>
+                    <a:blip r:embed="rId20">
+                      <a:extLst>
+                        <a:ext uri="{28A0092B-C50C-407E-A947-70E740481C1C}">
+                          <a14:useLocalDpi xmlns:a14="http://schemas.microsoft.com/office/drawing/2010/main" val="0"/>
+                        </a:ext>
+                      </a:extLst>
+                    </a:blip>
+                    <a:srcRect/>
+                    <a:stretch>
+                      <a:fillRect/>
+                    </a:stretch>
+                  </pic:blipFill>
+                  <pic:spPr bwMode="auto">
+                    <a:xfrm>
+                      <a:off x="0" y="0"/>
+                      <a:ext cx="4320000" cy="3570724"/>
+                    </a:xfrm>
+                    <a:prstGeom prst="rect">
+                      <a:avLst/>
+                    </a:prstGeom>
+                    <a:noFill/>
+                    <a:ln>
+                      <a:noFill/>
+                    </a:ln>
+                  </pic:spPr>
+                </pic:pic>
+              </a:graphicData>
+            </a:graphic>
+          </wp:inline>
+        </w:drawing>
+      </w:r>
+    </w:p>
+    <w:p>
+      <w:pPr>
+        <w:jc w:val="center"/>
+      </w:pPr>
+      <w:r>
+        <w:rPr>
+          <w:noProof/>
+          <w:lang w:eastAsia="pl-PL"/>
+        </w:rPr>
+        <w:drawing>
+          <wp:inline distT="0" distB="0" distL="0" distR="0">
+            <wp:extent cx="4320000" cy="3634059"/>
+            <wp:effectExtent l="0" t="0" r="4445" b="5080"/>
+            <wp:docPr id="22" name="Picture 22" descr="D:\Dropbox\GitHub\EWEF\Cw2Rezonans\Karolina\Oscyloskop\Fourier moduł i faza\Z5W3FourierModul.png"/>
+            <wp:cNvGraphicFramePr>
+              <a:graphicFrameLocks xmlns:a="http://schemas.openxmlformats.org/drawingml/2006/main" noChangeAspect="1"/>
+            </wp:cNvGraphicFramePr>
+            <a:graphic xmlns:a="http://schemas.openxmlformats.org/drawingml/2006/main">
+              <a:graphicData uri="http://schemas.openxmlformats.org/drawingml/2006/picture">
+                <pic:pic xmlns:pic="http://schemas.openxmlformats.org/drawingml/2006/picture">
+                  <pic:nvPicPr>
+                    <pic:cNvPr id="0" name="Picture 16" descr="D:\Dropbox\GitHub\EWEF\Cw2Rezonans\Karolina\Oscyloskop\Fourier moduł i faza\Z5W3FourierModul.png"/>
+                    <pic:cNvPicPr>
+                      <a:picLocks noChangeAspect="1" noChangeArrowheads="1"/>
+                    </pic:cNvPicPr>
+                  </pic:nvPicPr>
+                  <pic:blipFill>
+                    <a:blip r:embed="rId21">
+                      <a:extLst>
+                        <a:ext uri="{28A0092B-C50C-407E-A947-70E740481C1C}">
+                          <a14:useLocalDpi xmlns:a14="http://schemas.microsoft.com/office/drawing/2010/main" val="0"/>
+                        </a:ext>
+                      </a:extLst>
+                    </a:blip>
+                    <a:srcRect/>
+                    <a:stretch>
+                      <a:fillRect/>
+                    </a:stretch>
+                  </pic:blipFill>
+                  <pic:spPr bwMode="auto">
+                    <a:xfrm>
+                      <a:off x="0" y="0"/>
+                      <a:ext cx="4320000" cy="3634059"/>
+                    </a:xfrm>
+                    <a:prstGeom prst="rect">
+                      <a:avLst/>
+                    </a:prstGeom>
+                    <a:noFill/>
+                    <a:ln>
+                      <a:noFill/>
+                    </a:ln>
+                  </pic:spPr>
+                </pic:pic>
+              </a:graphicData>
+            </a:graphic>
+          </wp:inline>
+        </w:drawing>
+      </w:r>
+    </w:p>
+    <w:p>
+      <w:pPr>
+        <w:jc w:val="both"/>
+      </w:pPr>
+      <w:r>
+        <w:t>Obserwujemy selektywne przepuszczenie składowej trzeciej harmonicznej sygnału.</w:t>
+      </w:r>
+      <w:r>
+        <w:t xml:space="preserve"> </w:t>
+      </w:r>
+      <w:r>
+        <w:t xml:space="preserve">Amplituda </w:t>
+      </w:r>
+      <w:r>
+        <w:t>peak to peak</w:t>
+      </w:r>
+      <w:r>
+        <w:t xml:space="preserve"> sygnału wyjściowego odczytana z wykresu to </w:t>
+      </w:r>
+      <w:r>
+        <w:t>0.157</w:t>
+      </w:r>
+      <w:r>
+        <w:t xml:space="preserve"> V. Stosunek amplitudy drugiej harmonicznej do amplitudy pierwszej harmonicznej wynosi </w:t>
+      </w:r>
+      <w:r>
+        <w:t>0.403</w:t>
+      </w:r>
+      <w:r>
+        <w:t xml:space="preserve"> – blisko przewidywanej teoretycznie wartości</w:t>
+      </w:r>
+      <w:r>
+        <w:t xml:space="preserve"> 0.333</w:t>
+      </w:r>
+      <w:r>
+        <w:t>.</w:t>
+      </w:r>
+    </w:p>
+    <w:p>
+      <w:pPr>
+        <w:jc w:val="center"/>
+      </w:pPr>
+      <w:r>
+        <w:rPr>
+          <w:noProof/>
+          <w:lang w:eastAsia="pl-PL"/>
+        </w:rPr>
+        <w:lastRenderedPageBreak/>
+        <w:drawing>
+          <wp:inline distT="0" distB="0" distL="0" distR="0" wp14:anchorId="034D3714" wp14:editId="4446B323">
+            <wp:extent cx="4320000" cy="3570724"/>
+            <wp:effectExtent l="0" t="0" r="4445" b="0"/>
+            <wp:docPr id="14" name="Picture 14" descr="D:\Dropbox\GitHub\EWEF\Cw2Rezonans\Karolina\Oscyloskop\Z9W1.png"/>
+            <wp:cNvGraphicFramePr>
+              <a:graphicFrameLocks xmlns:a="http://schemas.openxmlformats.org/drawingml/2006/main" noChangeAspect="1"/>
+            </wp:cNvGraphicFramePr>
+            <a:graphic xmlns:a="http://schemas.openxmlformats.org/drawingml/2006/main">
+              <a:graphicData uri="http://schemas.openxmlformats.org/drawingml/2006/picture">
+                <pic:pic xmlns:pic="http://schemas.openxmlformats.org/drawingml/2006/picture">
+                  <pic:nvPicPr>
+                    <pic:cNvPr id="0" name="Picture 9" descr="D:\Dropbox\GitHub\EWEF\Cw2Rezonans\Karolina\Oscyloskop\Z9W1.png"/>
+                    <pic:cNvPicPr>
+                      <a:picLocks noChangeAspect="1" noChangeArrowheads="1"/>
+                    </pic:cNvPicPr>
+                  </pic:nvPicPr>
+                  <pic:blipFill>
+                    <a:blip r:embed="rId22">
+                      <a:extLst>
+                        <a:ext uri="{28A0092B-C50C-407E-A947-70E740481C1C}">
+                          <a14:useLocalDpi xmlns:a14="http://schemas.microsoft.com/office/drawing/2010/main" val="0"/>
+                        </a:ext>
+                      </a:extLst>
+                    </a:blip>
+                    <a:srcRect/>
+                    <a:stretch>
+                      <a:fillRect/>
+                    </a:stretch>
+                  </pic:blipFill>
+                  <pic:spPr bwMode="auto">
+                    <a:xfrm>
+                      <a:off x="0" y="0"/>
+                      <a:ext cx="4320000" cy="3570724"/>
+                    </a:xfrm>
+                    <a:prstGeom prst="rect">
+                      <a:avLst/>
+                    </a:prstGeom>
+                    <a:noFill/>
+                    <a:ln>
+                      <a:noFill/>
+                    </a:ln>
+                  </pic:spPr>
+                </pic:pic>
+              </a:graphicData>
+            </a:graphic>
+          </wp:inline>
+        </w:drawing>
+      </w:r>
+    </w:p>
+    <w:p>
+      <w:pPr>
+        <w:jc w:val="center"/>
+      </w:pPr>
+      <w:r>
+        <w:rPr>
+          <w:noProof/>
+          <w:lang w:eastAsia="pl-PL"/>
+        </w:rPr>
+        <w:drawing>
+          <wp:inline distT="0" distB="0" distL="0" distR="0">
+            <wp:extent cx="4320000" cy="3634059"/>
+            <wp:effectExtent l="0" t="0" r="4445" b="5080"/>
+            <wp:docPr id="23" name="Picture 23" descr="D:\Dropbox\GitHub\EWEF\Cw2Rezonans\Karolina\Oscyloskop\Fourier moduł i faza\Z9W1FourierModul.png"/>
+            <wp:cNvGraphicFramePr>
+              <a:graphicFrameLocks xmlns:a="http://schemas.openxmlformats.org/drawingml/2006/main" noChangeAspect="1"/>
+            </wp:cNvGraphicFramePr>
+            <a:graphic xmlns:a="http://schemas.openxmlformats.org/drawingml/2006/main">
+              <a:graphicData uri="http://schemas.openxmlformats.org/drawingml/2006/picture">
+                <pic:pic xmlns:pic="http://schemas.openxmlformats.org/drawingml/2006/picture">
+                  <pic:nvPicPr>
+                    <pic:cNvPr id="0" name="Picture 17" descr="D:\Dropbox\GitHub\EWEF\Cw2Rezonans\Karolina\Oscyloskop\Fourier moduł i faza\Z9W1FourierModul.png"/>
+                    <pic:cNvPicPr>
+                      <a:picLocks noChangeAspect="1" noChangeArrowheads="1"/>
+                    </pic:cNvPicPr>
+                  </pic:nvPicPr>
+                  <pic:blipFill>
+                    <a:blip r:embed="rId23">
+                      <a:extLst>
+                        <a:ext uri="{28A0092B-C50C-407E-A947-70E740481C1C}">
+                          <a14:useLocalDpi xmlns:a14="http://schemas.microsoft.com/office/drawing/2010/main" val="0"/>
+                        </a:ext>
+                      </a:extLst>
+                    </a:blip>
+                    <a:srcRect/>
+                    <a:stretch>
+                      <a:fillRect/>
+                    </a:stretch>
+                  </pic:blipFill>
+                  <pic:spPr bwMode="auto">
+                    <a:xfrm>
+                      <a:off x="0" y="0"/>
+                      <a:ext cx="4320000" cy="3634059"/>
+                    </a:xfrm>
+                    <a:prstGeom prst="rect">
+                      <a:avLst/>
+                    </a:prstGeom>
+                    <a:noFill/>
+                    <a:ln>
+                      <a:noFill/>
+                    </a:ln>
+                  </pic:spPr>
+                </pic:pic>
+              </a:graphicData>
+            </a:graphic>
+          </wp:inline>
+        </w:drawing>
+      </w:r>
+    </w:p>
+    <w:p>
+      <w:pPr>
+        <w:jc w:val="both"/>
+      </w:pPr>
+      <w:r>
+        <w:t>W układzie równoległym również o</w:t>
+      </w:r>
+      <w:r>
+        <w:t xml:space="preserve">bserwujemy selektywne przepuszczenie składowej pierwszej harmonicznej sygnału wejściowego. Należy zwrócić uwagę, że dla każdego przebiegu napięciowego układu </w:t>
+      </w:r>
+      <w:r>
+        <w:t>równoległego</w:t>
+      </w:r>
+      <w:r>
+        <w:t xml:space="preserve"> rezonans w układzie </w:t>
+      </w:r>
+      <w:r>
+        <w:t>nie powoduje zmian</w:t>
+      </w:r>
+      <w:r>
+        <w:t xml:space="preserve"> w sygnale wejściowym</w:t>
+      </w:r>
+      <w:r>
+        <w:t xml:space="preserve">. </w:t>
+      </w:r>
+      <w:r>
+        <w:t xml:space="preserve">Amplituda </w:t>
+      </w:r>
+      <w:r>
+        <w:t>peak to peak</w:t>
+      </w:r>
+      <w:r>
+        <w:t xml:space="preserve"> sygnału wyjściowego odczytana z wykresu to </w:t>
+      </w:r>
+      <w:r>
+        <w:t>1.009</w:t>
+      </w:r>
+      <w:r>
+        <w:t xml:space="preserve"> V.</w:t>
+      </w:r>
+    </w:p>
+    <w:p>
+      <w:pPr>
+        <w:jc w:val="center"/>
+      </w:pPr>
+    </w:p>
+    <w:p>
+      <w:pPr>
+        <w:jc w:val="center"/>
+      </w:pPr>
+      <w:r>
+        <w:rPr>
+          <w:noProof/>
+          <w:lang w:eastAsia="pl-PL"/>
+        </w:rPr>
+        <w:lastRenderedPageBreak/>
+        <w:drawing>
+          <wp:inline distT="0" distB="0" distL="0" distR="0" wp14:anchorId="67531A62" wp14:editId="7A281C2E">
+            <wp:extent cx="4320000" cy="3570724"/>
+            <wp:effectExtent l="0" t="0" r="4445" b="0"/>
+            <wp:docPr id="15" name="Picture 15" descr="D:\Dropbox\GitHub\EWEF\Cw2Rezonans\Karolina\Oscyloskop\Z9W2.png"/>
+            <wp:cNvGraphicFramePr>
+              <a:graphicFrameLocks xmlns:a="http://schemas.openxmlformats.org/drawingml/2006/main" noChangeAspect="1"/>
+            </wp:cNvGraphicFramePr>
+            <a:graphic xmlns:a="http://schemas.openxmlformats.org/drawingml/2006/main">
+              <a:graphicData uri="http://schemas.openxmlformats.org/drawingml/2006/picture">
+                <pic:pic xmlns:pic="http://schemas.openxmlformats.org/drawingml/2006/picture">
+                  <pic:nvPicPr>
+                    <pic:cNvPr id="0" name="Picture 10" descr="D:\Dropbox\GitHub\EWEF\Cw2Rezonans\Karolina\Oscyloskop\Z9W2.png"/>
+                    <pic:cNvPicPr>
+                      <a:picLocks noChangeAspect="1" noChangeArrowheads="1"/>
+                    </pic:cNvPicPr>
+                  </pic:nvPicPr>
+                  <pic:blipFill>
+                    <a:blip r:embed="rId24">
+                      <a:extLst>
+                        <a:ext uri="{28A0092B-C50C-407E-A947-70E740481C1C}">
+                          <a14:useLocalDpi xmlns:a14="http://schemas.microsoft.com/office/drawing/2010/main" val="0"/>
+                        </a:ext>
+                      </a:extLst>
+                    </a:blip>
+                    <a:srcRect/>
+                    <a:stretch>
+                      <a:fillRect/>
+                    </a:stretch>
+                  </pic:blipFill>
+                  <pic:spPr bwMode="auto">
+                    <a:xfrm>
+                      <a:off x="0" y="0"/>
+                      <a:ext cx="4320000" cy="3570724"/>
+                    </a:xfrm>
+                    <a:prstGeom prst="rect">
+                      <a:avLst/>
+                    </a:prstGeom>
+                    <a:noFill/>
+                    <a:ln>
+                      <a:noFill/>
+                    </a:ln>
+                  </pic:spPr>
+                </pic:pic>
+              </a:graphicData>
+            </a:graphic>
+          </wp:inline>
+        </w:drawing>
+      </w:r>
+    </w:p>
+    <w:p>
+      <w:pPr>
+        <w:jc w:val="center"/>
+      </w:pPr>
+    </w:p>
+    <w:p>
+      <w:pPr>
+        <w:jc w:val="center"/>
+      </w:pPr>
+      <w:r>
+        <w:rPr>
+          <w:noProof/>
+          <w:lang w:eastAsia="pl-PL"/>
+        </w:rPr>
+        <w:drawing>
+          <wp:inline distT="0" distB="0" distL="0" distR="0">
+            <wp:extent cx="4320000" cy="3634059"/>
+            <wp:effectExtent l="0" t="0" r="4445" b="5080"/>
+            <wp:docPr id="24" name="Picture 24" descr="D:\Dropbox\GitHub\EWEF\Cw2Rezonans\Karolina\Oscyloskop\Fourier moduł i faza\Z9W2FourierModul.png"/>
+            <wp:cNvGraphicFramePr>
+              <a:graphicFrameLocks xmlns:a="http://schemas.openxmlformats.org/drawingml/2006/main" noChangeAspect="1"/>
+            </wp:cNvGraphicFramePr>
+            <a:graphic xmlns:a="http://schemas.openxmlformats.org/drawingml/2006/main">
+              <a:graphicData uri="http://schemas.openxmlformats.org/drawingml/2006/picture">
+                <pic:pic xmlns:pic="http://schemas.openxmlformats.org/drawingml/2006/picture">
+                  <pic:nvPicPr>
+                    <pic:cNvPr id="0" name="Picture 18" descr="D:\Dropbox\GitHub\EWEF\Cw2Rezonans\Karolina\Oscyloskop\Fourier moduł i faza\Z9W2FourierModul.png"/>
+                    <pic:cNvPicPr>
+                      <a:picLocks noChangeAspect="1" noChangeArrowheads="1"/>
+                    </pic:cNvPicPr>
+                  </pic:nvPicPr>
+                  <pic:blipFill>
+                    <a:blip r:embed="rId25">
+                      <a:extLst>
+                        <a:ext uri="{28A0092B-C50C-407E-A947-70E740481C1C}">
+                          <a14:useLocalDpi xmlns:a14="http://schemas.microsoft.com/office/drawing/2010/main" val="0"/>
+                        </a:ext>
+                      </a:extLst>
+                    </a:blip>
+                    <a:srcRect/>
+                    <a:stretch>
+                      <a:fillRect/>
+                    </a:stretch>
+                  </pic:blipFill>
+                  <pic:spPr bwMode="auto">
+                    <a:xfrm>
+                      <a:off x="0" y="0"/>
+                      <a:ext cx="4320000" cy="3634059"/>
+                    </a:xfrm>
+                    <a:prstGeom prst="rect">
+                      <a:avLst/>
+                    </a:prstGeom>
+                    <a:noFill/>
+                    <a:ln>
+                      <a:noFill/>
+                    </a:ln>
+                  </pic:spPr>
+                </pic:pic>
+              </a:graphicData>
+            </a:graphic>
+          </wp:inline>
+        </w:drawing>
+      </w:r>
+    </w:p>
+    <w:p>
+      <w:pPr>
+        <w:jc w:val="both"/>
+      </w:pPr>
+      <w:r>
+        <w:t xml:space="preserve">Obserwujemy praktycznie całkowite wytłumienie drugiej harmonicznej sygnału. </w:t>
+      </w:r>
+      <w:r>
+        <w:t>W tym układzie sygnał wyjściowy, tak samo jak dla drugiej harmonicznej w układzie szeregowym,</w:t>
+      </w:r>
+      <w:r>
+        <w:t xml:space="preserve"> sygnał wyjściowy ma nieciągłą pochodną</w:t>
+      </w:r>
+      <w:r>
+        <w:t xml:space="preserve"> przy zmianie polaryzacji sygnału wejściowego.</w:t>
+      </w:r>
+      <w:r>
+        <w:rPr>
+          <w:rFonts w:eastAsiaTheme="minorEastAsia"/>
+        </w:rPr>
+        <w:t xml:space="preserve"> </w:t>
+      </w:r>
+      <w:r>
+        <w:t xml:space="preserve">Amplituda </w:t>
+      </w:r>
+      <w:r>
+        <w:t>peak to peak</w:t>
+      </w:r>
+      <w:r>
+        <w:t xml:space="preserve"> sygnału wyjściowego odczytana z wykresu to </w:t>
+      </w:r>
+      <w:r>
+        <w:t>0.064</w:t>
+      </w:r>
+      <w:r>
+        <w:t xml:space="preserve"> V. Stosunek amplitudy drugiej harmonicznej do amplitudy pierwszej harmonicznej wynosi </w:t>
+      </w:r>
+      <w:r>
+        <w:t>0.063</w:t>
+      </w:r>
+      <w:r>
+        <w:t xml:space="preserve"> – blisko przewidywanej teoretycznie wartości zero.</w:t>
+      </w:r>
+    </w:p>
+    <w:p>
+      <w:pPr>
+        <w:jc w:val="center"/>
+      </w:pPr>
+    </w:p>
+    <w:p>
+      <w:pPr>
+        <w:jc w:val="center"/>
+      </w:pPr>
+      <w:r>
+        <w:rPr>
+          <w:noProof/>
+          <w:lang w:eastAsia="pl-PL"/>
+        </w:rPr>
+        <w:drawing>
+          <wp:inline distT="0" distB="0" distL="0" distR="0" wp14:anchorId="440BFAFA" wp14:editId="1AA827FB">
+            <wp:extent cx="4320000" cy="3595002"/>
+            <wp:effectExtent l="0" t="0" r="4445" b="5715"/>
+            <wp:docPr id="16" name="Picture 16" descr="D:\Dropbox\GitHub\EWEF\Cw2Rezonans\Karolina\Oscyloskop\Z9W3.png"/>
+            <wp:cNvGraphicFramePr>
+              <a:graphicFrameLocks xmlns:a="http://schemas.openxmlformats.org/drawingml/2006/main" noChangeAspect="1"/>
+            </wp:cNvGraphicFramePr>
+            <a:graphic xmlns:a="http://schemas.openxmlformats.org/drawingml/2006/main">
+              <a:graphicData uri="http://schemas.openxmlformats.org/drawingml/2006/picture">
+                <pic:pic xmlns:pic="http://schemas.openxmlformats.org/drawingml/2006/picture">
+                  <pic:nvPicPr>
+                    <pic:cNvPr id="0" name="Picture 11" descr="D:\Dropbox\GitHub\EWEF\Cw2Rezonans\Karolina\Oscyloskop\Z9W3.png"/>
+                    <pic:cNvPicPr>
+                      <a:picLocks noChangeAspect="1" noChangeArrowheads="1"/>
+                    </pic:cNvPicPr>
+                  </pic:nvPicPr>
+                  <pic:blipFill>
+                    <a:blip r:embed="rId26">
+                      <a:extLst>
+                        <a:ext uri="{28A0092B-C50C-407E-A947-70E740481C1C}">
+                          <a14:useLocalDpi xmlns:a14="http://schemas.microsoft.com/office/drawing/2010/main" val="0"/>
+                        </a:ext>
+                      </a:extLst>
+                    </a:blip>
+                    <a:srcRect/>
+                    <a:stretch>
+                      <a:fillRect/>
+                    </a:stretch>
+                  </pic:blipFill>
+                  <pic:spPr bwMode="auto">
+                    <a:xfrm>
+                      <a:off x="0" y="0"/>
+                      <a:ext cx="4320000" cy="3595002"/>
+                    </a:xfrm>
+                    <a:prstGeom prst="rect">
+                      <a:avLst/>
+                    </a:prstGeom>
+                    <a:noFill/>
+                    <a:ln>
+                      <a:noFill/>
+                    </a:ln>
+                  </pic:spPr>
+                </pic:pic>
+              </a:graphicData>
+            </a:graphic>
+          </wp:inline>
+        </w:drawing>
+      </w:r>
+      <w:r>
+        <w:rPr>
+          <w:noProof/>
+          <w:lang w:eastAsia="pl-PL"/>
+        </w:rPr>
+        <w:drawing>
+          <wp:inline distT="0" distB="0" distL="0" distR="0" wp14:anchorId="25A69509" wp14:editId="02B05383">
+            <wp:extent cx="4320000" cy="3634059"/>
+            <wp:effectExtent l="0" t="0" r="4445" b="5080"/>
+            <wp:docPr id="25" name="Picture 25" descr="D:\Dropbox\GitHub\EWEF\Cw2Rezonans\Karolina\Oscyloskop\Fourier moduł i faza\Z9W3FourierModul.png"/>
+            <wp:cNvGraphicFramePr>
+              <a:graphicFrameLocks xmlns:a="http://schemas.openxmlformats.org/drawingml/2006/main" noChangeAspect="1"/>
+            </wp:cNvGraphicFramePr>
+            <a:graphic xmlns:a="http://schemas.openxmlformats.org/drawingml/2006/main">
+              <a:graphicData uri="http://schemas.openxmlformats.org/drawingml/2006/picture">
+                <pic:pic xmlns:pic="http://schemas.openxmlformats.org/drawingml/2006/picture">
+                  <pic:nvPicPr>
+                    <pic:cNvPr id="0" name="Picture 19" descr="D:\Dropbox\GitHub\EWEF\Cw2Rezonans\Karolina\Oscyloskop\Fourier moduł i faza\Z9W3FourierModul.png"/>
+                    <pic:cNvPicPr>
+                      <a:picLocks noChangeAspect="1" noChangeArrowheads="1"/>
+                    </pic:cNvPicPr>
+                  </pic:nvPicPr>
+                  <pic:blipFill>
+                    <a:blip r:embed="rId27">
+                      <a:extLst>
+                        <a:ext uri="{28A0092B-C50C-407E-A947-70E740481C1C}">
+                          <a14:useLocalDpi xmlns:a14="http://schemas.microsoft.com/office/drawing/2010/main" val="0"/>
+                        </a:ext>
+                      </a:extLst>
+                    </a:blip>
+                    <a:srcRect/>
+                    <a:stretch>
+                      <a:fillRect/>
+                    </a:stretch>
+                  </pic:blipFill>
+                  <pic:spPr bwMode="auto">
+                    <a:xfrm>
+                      <a:off x="0" y="0"/>
+                      <a:ext cx="4320000" cy="3634059"/>
+                    </a:xfrm>
+                    <a:prstGeom prst="rect">
+                      <a:avLst/>
+                    </a:prstGeom>
+                    <a:noFill/>
+                    <a:ln>
+                      <a:noFill/>
+                    </a:ln>
+                  </pic:spPr>
+                </pic:pic>
+              </a:graphicData>
+            </a:graphic>
+          </wp:inline>
+        </w:drawing>
+      </w:r>
+    </w:p>
+    <w:p>
+      <w:pPr>
+        <w:jc w:val="both"/>
+      </w:pPr>
+      <w:r>
+        <w:t>Obserwujemy selektywne przepuszczenie składowe</w:t>
+      </w:r>
+      <w:r>
+        <w:t>j trzeciej harmonicznej sygnału, jak również modulację sygnału wyjściowego poprzez pierwszą harmoniczną (dobrze pokazuje to dyskretna transformata sygnału – częstotliwość odpowiadająca pierwszej harmonicznej ma niewielki peak amplitudy).</w:t>
+      </w:r>
+      <w:r>
+        <w:t xml:space="preserve"> Amplituda </w:t>
+      </w:r>
+      <w:r>
+        <w:t>peak to peak</w:t>
+      </w:r>
+      <w:r>
+        <w:t xml:space="preserve"> sygnału wyjściowego odczytana z wykresu to 0.</w:t>
+      </w:r>
+      <w:r>
+        <w:t>374</w:t>
+      </w:r>
+      <w:r>
+        <w:t xml:space="preserve"> V. Stosunek amplitudy drugiej harmonicznej do amplitudy pierwszej harmonicznej wynosi </w:t>
+      </w:r>
+      <w:r>
+        <w:t>0.371</w:t>
+      </w:r>
+      <w:bookmarkStart w:id="0" w:name="_GoBack"/>
+      <w:bookmarkEnd w:id="0"/>
+      <w:r>
+        <w:t xml:space="preserve"> – blisko przewidywanej teoretycznie wartości 0.333.</w:t>
+      </w:r>
+    </w:p>
+    <w:p>
+      <w:pPr>
+        <w:jc w:val="center"/>
       </w:pPr>
     </w:p>
     <w:p>
@@ -3849,6 +5388,22 @@
       </w:pPr>
       <w:r>
         <w:continuationSeparator/>
+      </w:r>
+    </w:p>
+  </w:footnote>
+  <w:footnote w:id="1">
+    <w:p>
+      <w:pPr>
+        <w:pStyle w:val="FootnoteText"/>
+      </w:pPr>
+      <w:r>
+        <w:rPr>
+          <w:rStyle w:val="FootnoteReference"/>
+        </w:rPr>
+        <w:footnoteRef/>
+      </w:r>
+      <w:r>
+        <w:t xml:space="preserve"> It’s really really fast.</w:t>
       </w:r>
     </w:p>
   </w:footnote>
@@ -4603,6 +6158,28 @@
       <w:szCs w:val="32"/>
     </w:rPr>
   </w:style>
+  <w:style w:type="paragraph" w:styleId="Heading2">
+    <w:name w:val="heading 2"/>
+    <w:basedOn w:val="Normal"/>
+    <w:next w:val="Normal"/>
+    <w:link w:val="Heading2Char"/>
+    <w:uiPriority w:val="9"/>
+    <w:unhideWhenUsed/>
+    <w:qFormat/>
+    <w:rsid w:val="00AD4C8C"/>
+    <w:pPr>
+      <w:keepNext/>
+      <w:keepLines/>
+      <w:spacing w:before="40" w:after="0"/>
+      <w:outlineLvl w:val="1"/>
+    </w:pPr>
+    <w:rPr>
+      <w:rFonts w:asciiTheme="majorHAnsi" w:eastAsiaTheme="majorEastAsia" w:hAnsiTheme="majorHAnsi" w:cstheme="majorBidi"/>
+      <w:color w:val="2E74B5" w:themeColor="accent1" w:themeShade="BF"/>
+      <w:sz w:val="26"/>
+      <w:szCs w:val="26"/>
+    </w:rPr>
+  </w:style>
   <w:style w:type="character" w:default="1" w:styleId="DefaultParagraphFont">
     <w:name w:val="Default Paragraph Font"/>
     <w:uiPriority w:val="1"/>
@@ -4870,6 +6447,58 @@
     <w:uiPriority w:val="99"/>
     <w:rsid w:val="008F22CF"/>
   </w:style>
+  <w:style w:type="character" w:customStyle="1" w:styleId="Heading2Char">
+    <w:name w:val="Heading 2 Char"/>
+    <w:basedOn w:val="DefaultParagraphFont"/>
+    <w:link w:val="Heading2"/>
+    <w:uiPriority w:val="9"/>
+    <w:rsid w:val="00AD4C8C"/>
+    <w:rPr>
+      <w:rFonts w:asciiTheme="majorHAnsi" w:eastAsiaTheme="majorEastAsia" w:hAnsiTheme="majorHAnsi" w:cstheme="majorBidi"/>
+      <w:color w:val="2E74B5" w:themeColor="accent1" w:themeShade="BF"/>
+      <w:sz w:val="26"/>
+      <w:szCs w:val="26"/>
+    </w:rPr>
+  </w:style>
+  <w:style w:type="paragraph" w:styleId="FootnoteText">
+    <w:name w:val="footnote text"/>
+    <w:basedOn w:val="Normal"/>
+    <w:link w:val="FootnoteTextChar"/>
+    <w:uiPriority w:val="99"/>
+    <w:semiHidden/>
+    <w:unhideWhenUsed/>
+    <w:rsid w:val="00480E2E"/>
+    <w:pPr>
+      <w:spacing w:after="0" w:line="240" w:lineRule="auto"/>
+    </w:pPr>
+    <w:rPr>
+      <w:sz w:val="20"/>
+      <w:szCs w:val="20"/>
+    </w:rPr>
+  </w:style>
+  <w:style w:type="character" w:customStyle="1" w:styleId="FootnoteTextChar">
+    <w:name w:val="Footnote Text Char"/>
+    <w:basedOn w:val="DefaultParagraphFont"/>
+    <w:link w:val="FootnoteText"/>
+    <w:uiPriority w:val="99"/>
+    <w:semiHidden/>
+    <w:rsid w:val="00480E2E"/>
+    <w:rPr>
+      <w:sz w:val="20"/>
+      <w:szCs w:val="20"/>
+    </w:rPr>
+  </w:style>
+  <w:style w:type="character" w:styleId="FootnoteReference">
+    <w:name w:val="footnote reference"/>
+    <w:basedOn w:val="DefaultParagraphFont"/>
+    <w:uiPriority w:val="99"/>
+    <w:semiHidden/>
+    <w:unhideWhenUsed/>
+    <w:rsid w:val="00480E2E"/>
+    <w:rPr>
+      <w:vertAlign w:val="superscript"/>
+    </w:rPr>
+  </w:style>
 </w:styles>
 </file>
 
@@ -5132,4 +6761,16 @@
     </a:ext>
   </a:extLst>
 </a:theme>
+</file>
+
+<file path=customXml/item1.xml><?xml version="1.0" encoding="utf-8"?>
+<b:Sources xmlns:b="http://schemas.openxmlformats.org/officeDocument/2006/bibliography" xmlns="http://schemas.openxmlformats.org/officeDocument/2006/bibliography" SelectedStyle="\APASixthEditionOfficeOnline.xsl" StyleName="APA" Version="6"/>
+</file>
+
+<file path=customXml/itemProps1.xml><?xml version="1.0" encoding="utf-8"?>
+<ds:datastoreItem xmlns:ds="http://schemas.openxmlformats.org/officeDocument/2006/customXml" ds:itemID="{65B28A93-5CBC-4A2A-920A-DBEC96613832}">
+  <ds:schemaRefs>
+    <ds:schemaRef ds:uri="http://schemas.openxmlformats.org/officeDocument/2006/bibliography"/>
+  </ds:schemaRefs>
+</ds:datastoreItem>
 </file>
</xml_diff>